<commit_message>
Everything is changed here. No one solution found.
</commit_message>
<xml_diff>
--- a/TTISR/Research.docx
+++ b/TTISR/Research.docx
@@ -1528,59 +1528,774 @@
         </w:rPr>
         <w:t xml:space="preserve">ažysta </w:t>
       </w:r>
+    </w:p>
+    <w:p>
+      <w:pPr>
+        <w:rPr>
+          <w:rFonts w:cstheme="minorHAnsi"/>
+          <w:color w:val="000000" w:themeColor="text1"/>
+          <w:lang w:val="en-GB"/>
+        </w:rPr>
+      </w:pPr>
+    </w:p>
+    <w:p>
+      <w:pPr>
+        <w:rPr>
+          <w:rFonts w:cstheme="minorHAnsi"/>
+          <w:color w:val="000000" w:themeColor="text1"/>
+          <w:lang w:val="en-GB"/>
+        </w:rPr>
+      </w:pPr>
+      <w:r>
+        <w:rPr>
+          <w:rFonts w:cstheme="minorHAnsi"/>
+          <w:color w:val="000000" w:themeColor="text1"/>
+          <w:lang w:val="en-GB"/>
+        </w:rPr>
+        <w:t>LITERATŪRA:</w:t>
+      </w:r>
+    </w:p>
+    <w:p>
+      <w:pPr>
+        <w:rPr>
+          <w:rFonts w:cstheme="minorHAnsi"/>
+          <w:color w:val="000000" w:themeColor="text1"/>
+          <w:lang w:val="en-GB"/>
+        </w:rPr>
+      </w:pPr>
+      <w:r>
+        <w:rPr>
+          <w:rFonts w:cstheme="minorHAnsi"/>
+          <w:color w:val="000000" w:themeColor="text1"/>
+          <w:lang w:val="en-GB"/>
+        </w:rPr>
+        <w:t>Computer Vision for Artists and Designers: Pedagogic Tools and Techniques for Novice Programmers</w:t>
+      </w:r>
+    </w:p>
+    <w:p>
+      <w:pPr>
+        <w:rPr>
+          <w:rFonts w:cstheme="minorHAnsi"/>
+          <w:color w:val="000000" w:themeColor="text1"/>
+          <w:lang w:val="en-GB"/>
+        </w:rPr>
+      </w:pPr>
+    </w:p>
+    <w:p>
+      <w:pPr>
+        <w:rPr>
+          <w:rFonts w:cstheme="minorHAnsi"/>
+          <w:color w:val="000000" w:themeColor="text1"/>
+          <w:lang w:val="en-GB"/>
+        </w:rPr>
+      </w:pPr>
       <w:bookmarkStart w:id="0" w:name="_GoBack"/>
       <w:bookmarkEnd w:id="0"/>
-    </w:p>
-    <w:p>
-      <w:pPr>
-        <w:rPr>
-          <w:rFonts w:cstheme="minorHAnsi"/>
-          <w:color w:val="000000" w:themeColor="text1"/>
-          <w:lang w:val="en-GB"/>
-        </w:rPr>
-      </w:pPr>
-      <w:r>
-        <w:rPr>
-          <w:rFonts w:cstheme="minorHAnsi"/>
-          <w:color w:val="000000" w:themeColor="text1"/>
-          <w:lang w:val="en-GB"/>
-        </w:rPr>
-        <w:br w:type="page"/>
-      </w:r>
-    </w:p>
-    <w:p>
-      <w:pPr>
-        <w:rPr>
-          <w:rFonts w:cstheme="minorHAnsi"/>
-          <w:color w:val="000000" w:themeColor="text1"/>
-          <w:lang w:val="en-GB"/>
-        </w:rPr>
-      </w:pPr>
-      <w:r>
-        <w:rPr>
-          <w:rFonts w:cstheme="minorHAnsi"/>
-          <w:color w:val="000000" w:themeColor="text1"/>
-          <w:lang w:val="en-GB"/>
-        </w:rPr>
-        <w:lastRenderedPageBreak/>
-        <w:t>LITERATŪRA:</w:t>
-      </w:r>
-    </w:p>
-    <w:p>
-      <w:pPr>
-        <w:rPr>
-          <w:rFonts w:cstheme="minorHAnsi"/>
-          <w:color w:val="000000" w:themeColor="text1"/>
-          <w:lang w:val="en-GB"/>
-        </w:rPr>
-      </w:pPr>
-      <w:r>
-        <w:rPr>
-          <w:rFonts w:cstheme="minorHAnsi"/>
-          <w:color w:val="000000" w:themeColor="text1"/>
-          <w:lang w:val="en-GB"/>
-        </w:rPr>
-        <w:t>Computer Vision for Artists and Designers: Pedagogic Tools and Techniques for Novice Programmers</w:t>
+      <w:proofErr w:type="spellStart"/>
+      <w:r>
+        <w:rPr>
+          <w:rFonts w:cstheme="minorHAnsi"/>
+          <w:color w:val="000000" w:themeColor="text1"/>
+          <w:lang w:val="en-GB"/>
+        </w:rPr>
+        <w:t>planas</w:t>
+      </w:r>
+      <w:proofErr w:type="spellEnd"/>
+      <w:r>
+        <w:rPr>
+          <w:rFonts w:cstheme="minorHAnsi"/>
+          <w:color w:val="000000" w:themeColor="text1"/>
+          <w:lang w:val="en-GB"/>
+        </w:rPr>
+        <w:t xml:space="preserve"> </w:t>
+      </w:r>
+      <w:proofErr w:type="spellStart"/>
+      <w:r>
+        <w:rPr>
+          <w:rFonts w:cstheme="minorHAnsi"/>
+          <w:color w:val="000000" w:themeColor="text1"/>
+          <w:lang w:val="en-GB"/>
+        </w:rPr>
+        <w:t>chiliganas</w:t>
+      </w:r>
+      <w:proofErr w:type="spellEnd"/>
+    </w:p>
+    <w:p>
+      <w:pPr>
+        <w:rPr>
+          <w:rFonts w:cstheme="minorHAnsi"/>
+          <w:color w:val="000000" w:themeColor="text1"/>
+          <w:lang w:val="en-GB"/>
+        </w:rPr>
+      </w:pPr>
+      <w:proofErr w:type="spellStart"/>
+      <w:r>
+        <w:rPr>
+          <w:rFonts w:cstheme="minorHAnsi"/>
+          <w:color w:val="000000" w:themeColor="text1"/>
+          <w:lang w:val="en-GB"/>
+        </w:rPr>
+        <w:t>Ivadas</w:t>
+      </w:r>
+      <w:proofErr w:type="spellEnd"/>
+    </w:p>
+    <w:p>
+      <w:pPr>
+        <w:rPr>
+          <w:rFonts w:cstheme="minorHAnsi"/>
+          <w:color w:val="000000" w:themeColor="text1"/>
+          <w:lang w:val="en-GB"/>
+        </w:rPr>
+      </w:pPr>
+      <w:proofErr w:type="spellStart"/>
+      <w:r>
+        <w:rPr>
+          <w:rFonts w:cstheme="minorHAnsi"/>
+          <w:color w:val="000000" w:themeColor="text1"/>
+          <w:lang w:val="en-GB"/>
+        </w:rPr>
+        <w:t>Pagrindine</w:t>
+      </w:r>
+      <w:proofErr w:type="spellEnd"/>
+      <w:r>
+        <w:rPr>
+          <w:rFonts w:cstheme="minorHAnsi"/>
+          <w:color w:val="000000" w:themeColor="text1"/>
+          <w:lang w:val="en-GB"/>
+        </w:rPr>
+        <w:t xml:space="preserve"> </w:t>
+      </w:r>
+      <w:proofErr w:type="spellStart"/>
+      <w:r>
+        <w:rPr>
+          <w:rFonts w:cstheme="minorHAnsi"/>
+          <w:color w:val="000000" w:themeColor="text1"/>
+          <w:lang w:val="en-GB"/>
+        </w:rPr>
+        <w:t>dalis</w:t>
+      </w:r>
+      <w:proofErr w:type="spellEnd"/>
+      <w:r>
+        <w:rPr>
+          <w:rFonts w:cstheme="minorHAnsi"/>
+          <w:color w:val="000000" w:themeColor="text1"/>
+          <w:lang w:val="en-GB"/>
+        </w:rPr>
+        <w:t>:</w:t>
+      </w:r>
+    </w:p>
+    <w:p>
+      <w:pPr>
+        <w:rPr>
+          <w:rFonts w:cstheme="minorHAnsi"/>
+          <w:color w:val="000000" w:themeColor="text1"/>
+          <w:lang w:val="en-GB"/>
+        </w:rPr>
+      </w:pPr>
+      <w:r>
+        <w:rPr>
+          <w:rFonts w:cstheme="minorHAnsi"/>
+          <w:color w:val="000000" w:themeColor="text1"/>
+          <w:lang w:val="en-GB"/>
+        </w:rPr>
+        <w:tab/>
+      </w:r>
+      <w:proofErr w:type="spellStart"/>
+      <w:r>
+        <w:rPr>
+          <w:rFonts w:cstheme="minorHAnsi"/>
+          <w:color w:val="000000" w:themeColor="text1"/>
+          <w:lang w:val="en-GB"/>
+        </w:rPr>
+        <w:t>Nelegalaus</w:t>
+      </w:r>
+      <w:proofErr w:type="spellEnd"/>
+      <w:r>
+        <w:rPr>
+          <w:rFonts w:cstheme="minorHAnsi"/>
+          <w:color w:val="000000" w:themeColor="text1"/>
+          <w:lang w:val="en-GB"/>
+        </w:rPr>
+        <w:t xml:space="preserve"> </w:t>
+      </w:r>
+      <w:proofErr w:type="spellStart"/>
+      <w:r>
+        <w:rPr>
+          <w:rFonts w:cstheme="minorHAnsi"/>
+          <w:color w:val="000000" w:themeColor="text1"/>
+          <w:lang w:val="en-GB"/>
+        </w:rPr>
+        <w:t>padavimo</w:t>
+      </w:r>
+      <w:proofErr w:type="spellEnd"/>
+      <w:r>
+        <w:rPr>
+          <w:rFonts w:cstheme="minorHAnsi"/>
+          <w:color w:val="000000" w:themeColor="text1"/>
+          <w:lang w:val="en-GB"/>
+        </w:rPr>
+        <w:t xml:space="preserve"> </w:t>
+      </w:r>
+      <w:proofErr w:type="spellStart"/>
+      <w:r>
+        <w:rPr>
+          <w:rFonts w:cstheme="minorHAnsi"/>
+          <w:color w:val="000000" w:themeColor="text1"/>
+          <w:lang w:val="en-GB"/>
+        </w:rPr>
+        <w:t>atpažinimas</w:t>
+      </w:r>
+      <w:proofErr w:type="spellEnd"/>
+    </w:p>
+    <w:p>
+      <w:pPr>
+        <w:rPr>
+          <w:rFonts w:cstheme="minorHAnsi"/>
+          <w:color w:val="000000" w:themeColor="text1"/>
+          <w:lang w:val="en-GB"/>
+        </w:rPr>
+      </w:pPr>
+      <w:r>
+        <w:rPr>
+          <w:rFonts w:cstheme="minorHAnsi"/>
+          <w:color w:val="000000" w:themeColor="text1"/>
+          <w:lang w:val="en-GB"/>
+        </w:rPr>
+        <w:tab/>
+      </w:r>
+      <w:r>
+        <w:rPr>
+          <w:rFonts w:cstheme="minorHAnsi"/>
+          <w:color w:val="000000" w:themeColor="text1"/>
+          <w:lang w:val="en-GB"/>
+        </w:rPr>
+        <w:tab/>
+      </w:r>
+      <w:proofErr w:type="spellStart"/>
+      <w:r>
+        <w:rPr>
+          <w:rFonts w:cstheme="minorHAnsi"/>
+          <w:color w:val="000000" w:themeColor="text1"/>
+          <w:lang w:val="en-GB"/>
+        </w:rPr>
+        <w:t>Kamuoliuko</w:t>
+      </w:r>
+      <w:proofErr w:type="spellEnd"/>
+      <w:r>
+        <w:rPr>
+          <w:rFonts w:cstheme="minorHAnsi"/>
+          <w:color w:val="000000" w:themeColor="text1"/>
+          <w:lang w:val="en-GB"/>
+        </w:rPr>
+        <w:t xml:space="preserve"> </w:t>
+      </w:r>
+      <w:proofErr w:type="spellStart"/>
+      <w:r>
+        <w:rPr>
+          <w:rFonts w:cstheme="minorHAnsi"/>
+          <w:color w:val="000000" w:themeColor="text1"/>
+          <w:lang w:val="en-GB"/>
+        </w:rPr>
+        <w:t>atpažinimas</w:t>
+      </w:r>
+      <w:proofErr w:type="spellEnd"/>
+    </w:p>
+    <w:p>
+      <w:pPr>
+        <w:rPr>
+          <w:rFonts w:cstheme="minorHAnsi"/>
+          <w:color w:val="000000" w:themeColor="text1"/>
+          <w:lang w:val="en-GB"/>
+        </w:rPr>
+      </w:pPr>
+      <w:r>
+        <w:rPr>
+          <w:rFonts w:cstheme="minorHAnsi"/>
+          <w:color w:val="000000" w:themeColor="text1"/>
+          <w:lang w:val="en-GB"/>
+        </w:rPr>
+        <w:tab/>
+      </w:r>
+      <w:r>
+        <w:rPr>
+          <w:rFonts w:cstheme="minorHAnsi"/>
+          <w:color w:val="000000" w:themeColor="text1"/>
+          <w:lang w:val="en-GB"/>
+        </w:rPr>
+        <w:tab/>
+      </w:r>
+      <w:proofErr w:type="spellStart"/>
+      <w:r>
+        <w:rPr>
+          <w:rFonts w:cstheme="minorHAnsi"/>
+          <w:color w:val="000000" w:themeColor="text1"/>
+          <w:lang w:val="en-GB"/>
+        </w:rPr>
+        <w:t>Rankos</w:t>
+      </w:r>
+      <w:proofErr w:type="spellEnd"/>
+      <w:r>
+        <w:rPr>
+          <w:rFonts w:cstheme="minorHAnsi"/>
+          <w:color w:val="000000" w:themeColor="text1"/>
+          <w:lang w:val="en-GB"/>
+        </w:rPr>
+        <w:t xml:space="preserve"> </w:t>
+      </w:r>
+      <w:proofErr w:type="spellStart"/>
+      <w:r>
+        <w:rPr>
+          <w:rFonts w:cstheme="minorHAnsi"/>
+          <w:color w:val="000000" w:themeColor="text1"/>
+          <w:lang w:val="en-GB"/>
+        </w:rPr>
+        <w:t>atpažinimas</w:t>
+      </w:r>
+      <w:proofErr w:type="spellEnd"/>
+    </w:p>
+    <w:p>
+      <w:pPr>
+        <w:rPr>
+          <w:rFonts w:cstheme="minorHAnsi"/>
+          <w:color w:val="000000" w:themeColor="text1"/>
+          <w:lang w:val="en-GB"/>
+        </w:rPr>
+      </w:pPr>
+      <w:r>
+        <w:rPr>
+          <w:rFonts w:cstheme="minorHAnsi"/>
+          <w:color w:val="000000" w:themeColor="text1"/>
+          <w:lang w:val="en-GB"/>
+        </w:rPr>
+        <w:tab/>
+      </w:r>
+      <w:r>
+        <w:rPr>
+          <w:rFonts w:cstheme="minorHAnsi"/>
+          <w:color w:val="000000" w:themeColor="text1"/>
+          <w:lang w:val="en-GB"/>
+        </w:rPr>
+        <w:tab/>
+        <w:t xml:space="preserve">2.06.01 </w:t>
+      </w:r>
+      <w:proofErr w:type="spellStart"/>
+      <w:r>
+        <w:rPr>
+          <w:rFonts w:cstheme="minorHAnsi"/>
+          <w:color w:val="000000" w:themeColor="text1"/>
+          <w:lang w:val="en-GB"/>
+        </w:rPr>
+        <w:t>taisyklės</w:t>
+      </w:r>
+      <w:proofErr w:type="spellEnd"/>
+      <w:r>
+        <w:rPr>
+          <w:rFonts w:cstheme="minorHAnsi"/>
+          <w:color w:val="000000" w:themeColor="text1"/>
+          <w:lang w:val="en-GB"/>
+        </w:rPr>
+        <w:t xml:space="preserve"> </w:t>
+      </w:r>
+      <w:proofErr w:type="spellStart"/>
+      <w:r>
+        <w:rPr>
+          <w:rFonts w:cstheme="minorHAnsi"/>
+          <w:color w:val="000000" w:themeColor="text1"/>
+          <w:lang w:val="en-GB"/>
+        </w:rPr>
+        <w:t>įgivendinimas</w:t>
+      </w:r>
+      <w:proofErr w:type="spellEnd"/>
+    </w:p>
+    <w:p>
+      <w:pPr>
+        <w:rPr>
+          <w:rFonts w:cstheme="minorHAnsi"/>
+          <w:color w:val="000000" w:themeColor="text1"/>
+          <w:lang w:val="en-GB"/>
+        </w:rPr>
+      </w:pPr>
+      <w:r>
+        <w:rPr>
+          <w:rFonts w:cstheme="minorHAnsi"/>
+          <w:color w:val="000000" w:themeColor="text1"/>
+          <w:lang w:val="en-GB"/>
+        </w:rPr>
+        <w:tab/>
+      </w:r>
+      <w:r>
+        <w:rPr>
+          <w:rFonts w:cstheme="minorHAnsi"/>
+          <w:color w:val="000000" w:themeColor="text1"/>
+          <w:lang w:val="en-GB"/>
+        </w:rPr>
+        <w:tab/>
+        <w:t xml:space="preserve">2.06.02 </w:t>
+      </w:r>
+      <w:proofErr w:type="spellStart"/>
+      <w:r>
+        <w:rPr>
+          <w:rFonts w:cstheme="minorHAnsi"/>
+          <w:color w:val="000000" w:themeColor="text1"/>
+          <w:lang w:val="en-GB"/>
+        </w:rPr>
+        <w:t>taisyklės</w:t>
+      </w:r>
+      <w:proofErr w:type="spellEnd"/>
+      <w:r>
+        <w:rPr>
+          <w:rFonts w:cstheme="minorHAnsi"/>
+          <w:color w:val="000000" w:themeColor="text1"/>
+          <w:lang w:val="en-GB"/>
+        </w:rPr>
+        <w:t xml:space="preserve"> </w:t>
+      </w:r>
+      <w:proofErr w:type="spellStart"/>
+      <w:r>
+        <w:rPr>
+          <w:rFonts w:cstheme="minorHAnsi"/>
+          <w:color w:val="000000" w:themeColor="text1"/>
+          <w:lang w:val="en-GB"/>
+        </w:rPr>
+        <w:t>įgyvendinimas</w:t>
+      </w:r>
+      <w:proofErr w:type="spellEnd"/>
+    </w:p>
+    <w:p>
+      <w:pPr>
+        <w:rPr>
+          <w:rFonts w:cstheme="minorHAnsi"/>
+          <w:color w:val="000000" w:themeColor="text1"/>
+          <w:lang w:val="en-GB"/>
+        </w:rPr>
+      </w:pPr>
+      <w:r>
+        <w:rPr>
+          <w:rFonts w:cstheme="minorHAnsi"/>
+          <w:color w:val="000000" w:themeColor="text1"/>
+          <w:lang w:val="en-GB"/>
+        </w:rPr>
+        <w:tab/>
+      </w:r>
+      <w:proofErr w:type="spellStart"/>
+      <w:r>
+        <w:rPr>
+          <w:rFonts w:cstheme="minorHAnsi"/>
+          <w:color w:val="000000" w:themeColor="text1"/>
+          <w:lang w:val="en-GB"/>
+        </w:rPr>
+        <w:t>Kameros</w:t>
+      </w:r>
+      <w:proofErr w:type="spellEnd"/>
+      <w:r>
+        <w:rPr>
+          <w:rFonts w:cstheme="minorHAnsi"/>
+          <w:color w:val="000000" w:themeColor="text1"/>
+          <w:lang w:val="en-GB"/>
+        </w:rPr>
+        <w:t xml:space="preserve"> </w:t>
+      </w:r>
+      <w:proofErr w:type="spellStart"/>
+      <w:r>
+        <w:rPr>
+          <w:rFonts w:cstheme="minorHAnsi"/>
+          <w:color w:val="000000" w:themeColor="text1"/>
+          <w:lang w:val="en-GB"/>
+        </w:rPr>
+        <w:t>pozicija</w:t>
+      </w:r>
+      <w:proofErr w:type="spellEnd"/>
+      <w:r>
+        <w:rPr>
+          <w:rFonts w:cstheme="minorHAnsi"/>
+          <w:color w:val="000000" w:themeColor="text1"/>
+          <w:lang w:val="en-GB"/>
+        </w:rPr>
+        <w:t xml:space="preserve"> </w:t>
+      </w:r>
+      <w:proofErr w:type="spellStart"/>
+      <w:r>
+        <w:rPr>
+          <w:rFonts w:cstheme="minorHAnsi"/>
+          <w:color w:val="000000" w:themeColor="text1"/>
+          <w:lang w:val="en-GB"/>
+        </w:rPr>
+        <w:t>stalo</w:t>
+      </w:r>
+      <w:proofErr w:type="spellEnd"/>
+      <w:r>
+        <w:rPr>
+          <w:rFonts w:cstheme="minorHAnsi"/>
+          <w:color w:val="000000" w:themeColor="text1"/>
+          <w:lang w:val="en-GB"/>
+        </w:rPr>
+        <w:t xml:space="preserve"> </w:t>
+      </w:r>
+      <w:proofErr w:type="spellStart"/>
+      <w:r>
+        <w:rPr>
+          <w:rFonts w:cstheme="minorHAnsi"/>
+          <w:color w:val="000000" w:themeColor="text1"/>
+          <w:lang w:val="en-GB"/>
+        </w:rPr>
+        <w:t>teniso</w:t>
+      </w:r>
+      <w:proofErr w:type="spellEnd"/>
+      <w:r>
+        <w:rPr>
+          <w:rFonts w:cstheme="minorHAnsi"/>
+          <w:color w:val="000000" w:themeColor="text1"/>
+          <w:lang w:val="en-GB"/>
+        </w:rPr>
+        <w:t xml:space="preserve"> </w:t>
+      </w:r>
+      <w:proofErr w:type="spellStart"/>
+      <w:r>
+        <w:rPr>
+          <w:rFonts w:cstheme="minorHAnsi"/>
+          <w:color w:val="000000" w:themeColor="text1"/>
+          <w:lang w:val="en-GB"/>
+        </w:rPr>
+        <w:t>žaidimo</w:t>
+      </w:r>
+      <w:proofErr w:type="spellEnd"/>
+      <w:r>
+        <w:rPr>
+          <w:rFonts w:cstheme="minorHAnsi"/>
+          <w:color w:val="000000" w:themeColor="text1"/>
+          <w:lang w:val="en-GB"/>
+        </w:rPr>
+        <w:t xml:space="preserve"> </w:t>
+      </w:r>
+      <w:proofErr w:type="spellStart"/>
+      <w:r>
+        <w:rPr>
+          <w:rFonts w:cstheme="minorHAnsi"/>
+          <w:color w:val="000000" w:themeColor="text1"/>
+          <w:lang w:val="en-GB"/>
+        </w:rPr>
+        <w:t>metu</w:t>
+      </w:r>
+      <w:proofErr w:type="spellEnd"/>
+    </w:p>
+    <w:p>
+      <w:pPr>
+        <w:rPr>
+          <w:rFonts w:cstheme="minorHAnsi"/>
+          <w:color w:val="000000" w:themeColor="text1"/>
+          <w:lang w:val="en-GB"/>
+        </w:rPr>
+      </w:pPr>
+      <w:r>
+        <w:rPr>
+          <w:rFonts w:cstheme="minorHAnsi"/>
+          <w:color w:val="000000" w:themeColor="text1"/>
+          <w:lang w:val="en-GB"/>
+        </w:rPr>
+        <w:tab/>
+      </w:r>
+      <w:r>
+        <w:rPr>
+          <w:rFonts w:cstheme="minorHAnsi"/>
+          <w:color w:val="000000" w:themeColor="text1"/>
+          <w:lang w:val="en-GB"/>
+        </w:rPr>
+        <w:tab/>
+      </w:r>
+      <w:proofErr w:type="spellStart"/>
+      <w:r>
+        <w:rPr>
+          <w:rFonts w:cstheme="minorHAnsi"/>
+          <w:color w:val="000000" w:themeColor="text1"/>
+          <w:lang w:val="en-GB"/>
+        </w:rPr>
+        <w:t>Kairė</w:t>
+      </w:r>
+      <w:proofErr w:type="spellEnd"/>
+    </w:p>
+    <w:p>
+      <w:pPr>
+        <w:rPr>
+          <w:rFonts w:cstheme="minorHAnsi"/>
+          <w:color w:val="000000" w:themeColor="text1"/>
+          <w:lang w:val="en-GB"/>
+        </w:rPr>
+      </w:pPr>
+      <w:r>
+        <w:rPr>
+          <w:rFonts w:cstheme="minorHAnsi"/>
+          <w:color w:val="000000" w:themeColor="text1"/>
+          <w:lang w:val="en-GB"/>
+        </w:rPr>
+        <w:tab/>
+      </w:r>
+      <w:r>
+        <w:rPr>
+          <w:rFonts w:cstheme="minorHAnsi"/>
+          <w:color w:val="000000" w:themeColor="text1"/>
+          <w:lang w:val="en-GB"/>
+        </w:rPr>
+        <w:tab/>
+      </w:r>
+      <w:proofErr w:type="spellStart"/>
+      <w:r>
+        <w:rPr>
+          <w:rFonts w:cstheme="minorHAnsi"/>
+          <w:color w:val="000000" w:themeColor="text1"/>
+          <w:lang w:val="en-GB"/>
+        </w:rPr>
+        <w:t>Dešinė</w:t>
+      </w:r>
+      <w:proofErr w:type="spellEnd"/>
+    </w:p>
+    <w:p>
+      <w:pPr>
+        <w:rPr>
+          <w:rFonts w:cstheme="minorHAnsi"/>
+          <w:color w:val="000000" w:themeColor="text1"/>
+          <w:lang w:val="en-GB"/>
+        </w:rPr>
+      </w:pPr>
+      <w:r>
+        <w:rPr>
+          <w:rFonts w:cstheme="minorHAnsi"/>
+          <w:color w:val="000000" w:themeColor="text1"/>
+          <w:lang w:val="en-GB"/>
+        </w:rPr>
+        <w:tab/>
+      </w:r>
+      <w:r>
+        <w:rPr>
+          <w:rFonts w:cstheme="minorHAnsi"/>
+          <w:color w:val="000000" w:themeColor="text1"/>
+          <w:lang w:val="en-GB"/>
+        </w:rPr>
+        <w:tab/>
+      </w:r>
+      <w:proofErr w:type="spellStart"/>
+      <w:r>
+        <w:rPr>
+          <w:rFonts w:cstheme="minorHAnsi"/>
+          <w:color w:val="000000" w:themeColor="text1"/>
+          <w:lang w:val="en-GB"/>
+        </w:rPr>
+        <w:t>Vidurys</w:t>
+      </w:r>
+      <w:proofErr w:type="spellEnd"/>
+    </w:p>
+    <w:p>
+      <w:pPr>
+        <w:rPr>
+          <w:rFonts w:cstheme="minorHAnsi"/>
+          <w:color w:val="000000" w:themeColor="text1"/>
+          <w:lang w:val="en-GB"/>
+        </w:rPr>
+      </w:pPr>
+      <w:r>
+        <w:rPr>
+          <w:rFonts w:cstheme="minorHAnsi"/>
+          <w:color w:val="000000" w:themeColor="text1"/>
+          <w:lang w:val="en-GB"/>
+        </w:rPr>
+        <w:tab/>
+      </w:r>
+      <w:r>
+        <w:rPr>
+          <w:rFonts w:cstheme="minorHAnsi"/>
+          <w:color w:val="000000" w:themeColor="text1"/>
+          <w:lang w:val="en-GB"/>
+        </w:rPr>
+        <w:tab/>
+      </w:r>
+      <w:proofErr w:type="spellStart"/>
+      <w:r>
+        <w:rPr>
+          <w:rFonts w:cstheme="minorHAnsi"/>
+          <w:color w:val="000000" w:themeColor="text1"/>
+          <w:lang w:val="en-GB"/>
+        </w:rPr>
+        <w:t>Palyginti</w:t>
+      </w:r>
+      <w:proofErr w:type="spellEnd"/>
+    </w:p>
+    <w:p>
+      <w:pPr>
+        <w:rPr>
+          <w:rFonts w:cstheme="minorHAnsi"/>
+          <w:color w:val="000000" w:themeColor="text1"/>
+          <w:lang w:val="en-GB"/>
+        </w:rPr>
+      </w:pPr>
+      <w:proofErr w:type="spellStart"/>
+      <w:r>
+        <w:rPr>
+          <w:rFonts w:cstheme="minorHAnsi"/>
+          <w:color w:val="000000" w:themeColor="text1"/>
+          <w:lang w:val="en-GB"/>
+        </w:rPr>
+        <w:t>Rezultatai</w:t>
+      </w:r>
+      <w:proofErr w:type="spellEnd"/>
+      <w:r>
+        <w:rPr>
+          <w:rFonts w:cstheme="minorHAnsi"/>
+          <w:color w:val="000000" w:themeColor="text1"/>
+          <w:lang w:val="en-GB"/>
+        </w:rPr>
+        <w:t xml:space="preserve"> </w:t>
+      </w:r>
+      <w:proofErr w:type="spellStart"/>
+      <w:r>
+        <w:rPr>
+          <w:rFonts w:cstheme="minorHAnsi"/>
+          <w:color w:val="000000" w:themeColor="text1"/>
+          <w:lang w:val="en-GB"/>
+        </w:rPr>
+        <w:t>ir</w:t>
+      </w:r>
+      <w:proofErr w:type="spellEnd"/>
+      <w:r>
+        <w:rPr>
+          <w:rFonts w:cstheme="minorHAnsi"/>
+          <w:color w:val="000000" w:themeColor="text1"/>
+          <w:lang w:val="en-GB"/>
+        </w:rPr>
+        <w:t xml:space="preserve"> </w:t>
+      </w:r>
+      <w:proofErr w:type="spellStart"/>
+      <w:r>
+        <w:rPr>
+          <w:rFonts w:cstheme="minorHAnsi"/>
+          <w:color w:val="000000" w:themeColor="text1"/>
+          <w:lang w:val="en-GB"/>
+        </w:rPr>
+        <w:t>išvados</w:t>
+      </w:r>
+      <w:proofErr w:type="spellEnd"/>
+    </w:p>
+    <w:p>
+      <w:pPr>
+        <w:rPr>
+          <w:rFonts w:cstheme="minorHAnsi"/>
+          <w:color w:val="000000" w:themeColor="text1"/>
+          <w:lang w:val="en-GB"/>
+        </w:rPr>
+      </w:pPr>
+      <w:r>
+        <w:rPr>
+          <w:rFonts w:cstheme="minorHAnsi"/>
+          <w:color w:val="000000" w:themeColor="text1"/>
+          <w:lang w:val="en-GB"/>
+        </w:rPr>
+        <w:tab/>
+      </w:r>
+      <w:r>
+        <w:rPr>
+          <w:rFonts w:cstheme="minorHAnsi"/>
+          <w:color w:val="000000" w:themeColor="text1"/>
+          <w:lang w:val="en-GB"/>
+        </w:rPr>
+        <w:tab/>
       </w:r>
     </w:p>
     <w:sectPr>

</xml_diff>